<commit_message>
Warn if removing only nominations for a nominee/award combo. Include Year mail merge field for nominee notification emails.
</commit_message>
<xml_diff>
--- a/StarFisher.Office/Word/MailMergeTemplates/RisingStarNominationNotificationsMailMergeTemplate.docx
+++ b/StarFisher.Office/Word/MailMergeTemplates/RisingStarNominationNotificationsMailMergeTemplate.docx
@@ -50,7 +50,6 @@
             </w:pPr>
             <w:r>
               <w:rPr>
-                <w:rStyle w:val="Normal"/>
                 <w:rFonts w:ascii="Times New Roman" w:eastAsia="Times New Roman" w:hAnsi="Times New Roman" w:cs="Times New Roman"/>
                 <w:snapToGrid w:val="0"/>
                 <w:color w:val="000000"/>
@@ -186,20 +185,19 @@
                 <w:sz w:val="28"/>
                 <w:szCs w:val="28"/>
               </w:rPr>
-              <w:fldChar w:fldCharType="separate"/>
-            </w:r>
-            <w:r>
-              <w:rPr>
-                <w:rFonts w:ascii="Gill Sans MT" w:hAnsi="Gill Sans MT"/>
-                <w:i/>
-                <w:iCs/>
-                <w:noProof/>
+              <w:fldChar w:fldCharType="end"/>
+            </w:r>
+            <w:r>
+              <w:rPr>
+                <w:rFonts w:ascii="Gill Sans MT" w:hAnsi="Gill Sans MT"/>
+                <w:i/>
+                <w:iCs/>
                 <w:color w:val="7F7F7F"/>
                 <w:spacing w:val="4"/>
                 <w:sz w:val="28"/>
                 <w:szCs w:val="28"/>
               </w:rPr>
-              <w:t>Q4</w:t>
+              <w:t xml:space="preserve"> </w:t>
             </w:r>
             <w:r>
               <w:rPr>
@@ -211,6 +209,30 @@
                 <w:sz w:val="28"/>
                 <w:szCs w:val="28"/>
               </w:rPr>
+              <w:fldChar w:fldCharType="begin"/>
+            </w:r>
+            <w:r>
+              <w:rPr>
+                <w:rFonts w:ascii="Gill Sans MT" w:hAnsi="Gill Sans MT"/>
+                <w:i/>
+                <w:iCs/>
+                <w:color w:val="7F7F7F"/>
+                <w:spacing w:val="4"/>
+                <w:sz w:val="28"/>
+                <w:szCs w:val="28"/>
+              </w:rPr>
+              <w:instrText xml:space="preserve"> MERGEFIELD Year </w:instrText>
+            </w:r>
+            <w:r>
+              <w:rPr>
+                <w:rFonts w:ascii="Gill Sans MT" w:hAnsi="Gill Sans MT"/>
+                <w:i/>
+                <w:iCs/>
+                <w:color w:val="7F7F7F"/>
+                <w:spacing w:val="4"/>
+                <w:sz w:val="28"/>
+                <w:szCs w:val="28"/>
+              </w:rPr>
               <w:fldChar w:fldCharType="end"/>
             </w:r>
             <w:r>
@@ -223,20 +245,10 @@
                 <w:sz w:val="28"/>
                 <w:szCs w:val="28"/>
               </w:rPr>
-              <w:t xml:space="preserve"> 2016</w:t>
-            </w:r>
-            <w:r>
-              <w:rPr>
-                <w:rFonts w:ascii="Gill Sans MT" w:hAnsi="Gill Sans MT"/>
-                <w:i/>
-                <w:iCs/>
-                <w:color w:val="7F7F7F"/>
-                <w:spacing w:val="4"/>
-                <w:sz w:val="28"/>
-                <w:szCs w:val="28"/>
-              </w:rPr>
               <w:t xml:space="preserve"> </w:t>
             </w:r>
+            <w:bookmarkStart w:id="0" w:name="_GoBack"/>
+            <w:bookmarkEnd w:id="0"/>
             <w:r>
               <w:rPr>
                 <w:rFonts w:ascii="Gill Sans MT" w:hAnsi="Gill Sans MT"/>
@@ -273,8 +285,6 @@
               </w:rPr>
               <w:t>Rising Star</w:t>
             </w:r>
-            <w:bookmarkStart w:id="0" w:name="_GoBack"/>
-            <w:bookmarkEnd w:id="0"/>
             <w:r>
               <w:rPr>
                 <w:rFonts w:ascii="Gill Sans MT" w:hAnsi="Gill Sans MT"/>
@@ -351,31 +361,6 @@
                 <w:sz w:val="44"/>
                 <w:szCs w:val="24"/>
               </w:rPr>
-              <w:fldChar w:fldCharType="separate"/>
-            </w:r>
-            <w:r>
-              <w:rPr>
-                <w:rFonts w:ascii="Gill Sans MT" w:hAnsi="Gill Sans MT"/>
-                <w:b/>
-                <w:bCs/>
-                <w:noProof/>
-                <w:color w:val="404040"/>
-                <w:spacing w:val="4"/>
-                <w:sz w:val="44"/>
-                <w:szCs w:val="24"/>
-              </w:rPr>
-              <w:t>Allison Wilkinson</w:t>
-            </w:r>
-            <w:r>
-              <w:rPr>
-                <w:rFonts w:ascii="Gill Sans MT" w:hAnsi="Gill Sans MT"/>
-                <w:b/>
-                <w:bCs/>
-                <w:color w:val="404040"/>
-                <w:spacing w:val="4"/>
-                <w:sz w:val="44"/>
-                <w:szCs w:val="24"/>
-              </w:rPr>
               <w:fldChar w:fldCharType="end"/>
             </w:r>
           </w:p>
@@ -487,19 +472,18 @@
                 <w:spacing w:val="4"/>
                 <w:szCs w:val="20"/>
               </w:rPr>
-              <w:fldChar w:fldCharType="separate"/>
-            </w:r>
-            <w:r>
-              <w:rPr>
-                <w:rFonts w:ascii="Gill Sans MT" w:hAnsi="Gill Sans MT"/>
-                <w:i/>
-                <w:iCs/>
-                <w:noProof/>
+              <w:fldChar w:fldCharType="end"/>
+            </w:r>
+            <w:r>
+              <w:rPr>
+                <w:rFonts w:ascii="Gill Sans MT" w:hAnsi="Gill Sans MT"/>
+                <w:i/>
+                <w:iCs/>
                 <w:color w:val="404040"/>
                 <w:spacing w:val="4"/>
                 <w:szCs w:val="20"/>
               </w:rPr>
-              <w:t>Performance</w:t>
+              <w:t xml:space="preserve"> </w:t>
             </w:r>
             <w:r>
               <w:rPr>
@@ -510,7 +494,7 @@
                 <w:spacing w:val="4"/>
                 <w:szCs w:val="20"/>
               </w:rPr>
-              <w:fldChar w:fldCharType="end"/>
+              <w:fldChar w:fldCharType="begin"/>
             </w:r>
             <w:r>
               <w:rPr>
@@ -521,52 +505,7 @@
                 <w:spacing w:val="4"/>
                 <w:szCs w:val="20"/>
               </w:rPr>
-              <w:t xml:space="preserve"> </w:t>
-            </w:r>
-            <w:r>
-              <w:rPr>
-                <w:rFonts w:ascii="Gill Sans MT" w:hAnsi="Gill Sans MT"/>
-                <w:i/>
-                <w:iCs/>
-                <w:color w:val="404040"/>
-                <w:spacing w:val="4"/>
-                <w:szCs w:val="20"/>
-              </w:rPr>
-              <w:fldChar w:fldCharType="begin"/>
-            </w:r>
-            <w:r>
-              <w:rPr>
-                <w:rFonts w:ascii="Gill Sans MT" w:hAnsi="Gill Sans MT"/>
-                <w:i/>
-                <w:iCs/>
-                <w:color w:val="404040"/>
-                <w:spacing w:val="4"/>
-                <w:szCs w:val="20"/>
-              </w:rPr>
               <w:instrText xml:space="preserve"> MERGEFIELD "Customer_Focus" </w:instrText>
-            </w:r>
-            <w:r>
-              <w:rPr>
-                <w:rFonts w:ascii="Gill Sans MT" w:hAnsi="Gill Sans MT"/>
-                <w:i/>
-                <w:iCs/>
-                <w:color w:val="404040"/>
-                <w:spacing w:val="4"/>
-                <w:szCs w:val="20"/>
-              </w:rPr>
-              <w:fldChar w:fldCharType="separate"/>
-            </w:r>
-            <w:r>
-              <w:rPr>
-                <w:rFonts w:ascii="Gill Sans MT" w:hAnsi="Gill Sans MT"/>
-                <w:i/>
-                <w:iCs/>
-                <w:noProof/>
-                <w:color w:val="404040"/>
-                <w:spacing w:val="4"/>
-                <w:szCs w:val="20"/>
-              </w:rPr>
-              <w:t>Customer Focus</w:t>
             </w:r>
             <w:r>
               <w:rPr>
@@ -659,15 +598,6 @@
               <w:instrText xml:space="preserve"> MERGEFIELD WRITEUP </w:instrText>
             </w:r>
             <w:r>
-              <w:fldChar w:fldCharType="separate"/>
-            </w:r>
-            <w:r>
-              <w:rPr>
-                <w:noProof/>
-              </w:rPr>
-              <w:t>This nominee was integral in the creation of the Voxco Single Instance environment at our secondary data center that will allow both Highland Ridge and Laurel as well as our 3rd party provider to make survey calls from a single location.This individual was responsible for working with the software vendor and installation of program updates to the call center programs and desktops. This individual went to the Highland Ridge office on the conversion day and worked all day until the project was deemed successful. This project did not deter from their normal duties on the team including being the primary contributor to a team PIP goal. A truly STAR performance.</w:t>
-            </w:r>
-            <w:r>
               <w:rPr>
                 <w:noProof/>
               </w:rPr>
@@ -766,28 +696,6 @@
                 <w:szCs w:val="28"/>
               </w:rPr>
               <w:instrText xml:space="preserve"> MERGEFIELD Submitted_by </w:instrText>
-            </w:r>
-            <w:r>
-              <w:rPr>
-                <w:rStyle w:val="ng-directive"/>
-                <w:rFonts w:ascii="Gill Sans MT" w:hAnsi="Gill Sans MT"/>
-                <w:i/>
-                <w:iCs/>
-                <w:sz w:val="28"/>
-                <w:szCs w:val="28"/>
-              </w:rPr>
-              <w:fldChar w:fldCharType="separate"/>
-            </w:r>
-            <w:r>
-              <w:rPr>
-                <w:rFonts w:ascii="Gill Sans MT" w:hAnsi="Gill Sans MT"/>
-                <w:i/>
-                <w:iCs/>
-                <w:noProof/>
-                <w:sz w:val="28"/>
-                <w:szCs w:val="28"/>
-              </w:rPr>
-              <w:t>Davis Rogers</w:t>
             </w:r>
             <w:r>
               <w:rPr>
@@ -1703,7 +1611,7 @@
 </file>
 
 <file path=customXml/itemProps1.xml><?xml version="1.0" encoding="utf-8"?>
-<ds:datastoreItem xmlns:ds="http://schemas.openxmlformats.org/officeDocument/2006/customXml" ds:itemID="{23780BE5-6778-4FD9-9EEC-10701871FD3D}">
+<ds:datastoreItem xmlns:ds="http://schemas.openxmlformats.org/officeDocument/2006/customXml" ds:itemID="{47E29398-EA53-49B0-85B1-909E0084CBAF}">
   <ds:schemaRefs>
     <ds:schemaRef ds:uri="http://schemas.openxmlformats.org/officeDocument/2006/bibliography"/>
   </ds:schemaRefs>

</xml_diff>

<commit_message>
Updates to support new company values. Support for multiple EIA co-chairs. Better highlighting of problematic text.
</commit_message>
<xml_diff>
--- a/StarFisher.Office/Word/MailMergeTemplates/RisingStarNominationNotificationsMailMergeTemplate.docx
+++ b/StarFisher.Office/Word/MailMergeTemplates/RisingStarNominationNotificationsMailMergeTemplate.docx
@@ -185,6 +185,31 @@
                 <w:sz w:val="28"/>
                 <w:szCs w:val="28"/>
               </w:rPr>
+              <w:fldChar w:fldCharType="separate"/>
+            </w:r>
+            <w:r>
+              <w:rPr>
+                <w:rFonts w:ascii="Gill Sans MT" w:hAnsi="Gill Sans MT"/>
+                <w:i/>
+                <w:iCs/>
+                <w:noProof/>
+                <w:color w:val="7F7F7F"/>
+                <w:spacing w:val="4"/>
+                <w:sz w:val="28"/>
+                <w:szCs w:val="28"/>
+              </w:rPr>
+              <w:t>«Quarter»</w:t>
+            </w:r>
+            <w:r>
+              <w:rPr>
+                <w:rFonts w:ascii="Gill Sans MT" w:hAnsi="Gill Sans MT"/>
+                <w:i/>
+                <w:iCs/>
+                <w:color w:val="7F7F7F"/>
+                <w:spacing w:val="4"/>
+                <w:sz w:val="28"/>
+                <w:szCs w:val="28"/>
+              </w:rPr>
               <w:fldChar w:fldCharType="end"/>
             </w:r>
             <w:r>
@@ -233,6 +258,31 @@
                 <w:sz w:val="28"/>
                 <w:szCs w:val="28"/>
               </w:rPr>
+              <w:fldChar w:fldCharType="separate"/>
+            </w:r>
+            <w:r>
+              <w:rPr>
+                <w:rFonts w:ascii="Gill Sans MT" w:hAnsi="Gill Sans MT"/>
+                <w:i/>
+                <w:iCs/>
+                <w:noProof/>
+                <w:color w:val="7F7F7F"/>
+                <w:spacing w:val="4"/>
+                <w:sz w:val="28"/>
+                <w:szCs w:val="28"/>
+              </w:rPr>
+              <w:t>«Year»</w:t>
+            </w:r>
+            <w:r>
+              <w:rPr>
+                <w:rFonts w:ascii="Gill Sans MT" w:hAnsi="Gill Sans MT"/>
+                <w:i/>
+                <w:iCs/>
+                <w:color w:val="7F7F7F"/>
+                <w:spacing w:val="4"/>
+                <w:sz w:val="28"/>
+                <w:szCs w:val="28"/>
+              </w:rPr>
               <w:fldChar w:fldCharType="end"/>
             </w:r>
             <w:r>
@@ -247,8 +297,6 @@
               </w:rPr>
               <w:t xml:space="preserve"> </w:t>
             </w:r>
-            <w:bookmarkStart w:id="0" w:name="_GoBack"/>
-            <w:bookmarkEnd w:id="0"/>
             <w:r>
               <w:rPr>
                 <w:rFonts w:ascii="Gill Sans MT" w:hAnsi="Gill Sans MT"/>
@@ -361,6 +409,31 @@
                 <w:sz w:val="44"/>
                 <w:szCs w:val="24"/>
               </w:rPr>
+              <w:fldChar w:fldCharType="separate"/>
+            </w:r>
+            <w:r>
+              <w:rPr>
+                <w:rFonts w:ascii="Gill Sans MT" w:hAnsi="Gill Sans MT"/>
+                <w:b/>
+                <w:bCs/>
+                <w:noProof/>
+                <w:color w:val="404040"/>
+                <w:spacing w:val="4"/>
+                <w:sz w:val="44"/>
+                <w:szCs w:val="24"/>
+              </w:rPr>
+              <w:t>«NOMINEES_NAME»</w:t>
+            </w:r>
+            <w:r>
+              <w:rPr>
+                <w:rFonts w:ascii="Gill Sans MT" w:hAnsi="Gill Sans MT"/>
+                <w:b/>
+                <w:bCs/>
+                <w:color w:val="404040"/>
+                <w:spacing w:val="4"/>
+                <w:sz w:val="44"/>
+                <w:szCs w:val="24"/>
+              </w:rPr>
               <w:fldChar w:fldCharType="end"/>
             </w:r>
           </w:p>
@@ -417,7 +490,7 @@
                 <w:spacing w:val="4"/>
                 <w:szCs w:val="20"/>
               </w:rPr>
-              <w:instrText xml:space="preserve"> MERGEFIELD "Individual_Integrity" </w:instrText>
+              <w:instrText xml:space="preserve"> MERGEFIELD  Continuously_Improving </w:instrText>
             </w:r>
             <w:r>
               <w:rPr>
@@ -428,6 +501,29 @@
                 <w:spacing w:val="4"/>
                 <w:szCs w:val="20"/>
               </w:rPr>
+              <w:fldChar w:fldCharType="separate"/>
+            </w:r>
+            <w:r>
+              <w:rPr>
+                <w:rFonts w:ascii="Gill Sans MT" w:hAnsi="Gill Sans MT"/>
+                <w:i/>
+                <w:iCs/>
+                <w:noProof/>
+                <w:color w:val="404040"/>
+                <w:spacing w:val="4"/>
+                <w:szCs w:val="20"/>
+              </w:rPr>
+              <w:t>«Continuously_Improving»</w:t>
+            </w:r>
+            <w:r>
+              <w:rPr>
+                <w:rFonts w:ascii="Gill Sans MT" w:hAnsi="Gill Sans MT"/>
+                <w:i/>
+                <w:iCs/>
+                <w:color w:val="404040"/>
+                <w:spacing w:val="4"/>
+                <w:szCs w:val="20"/>
+              </w:rPr>
               <w:fldChar w:fldCharType="end"/>
             </w:r>
             <w:r>
@@ -461,7 +557,7 @@
                 <w:spacing w:val="4"/>
                 <w:szCs w:val="20"/>
               </w:rPr>
-              <w:instrText xml:space="preserve"> MERGEFIELD "Performance" </w:instrText>
+              <w:instrText xml:space="preserve"> MERGEFIELD  Driving_Innovation </w:instrText>
             </w:r>
             <w:r>
               <w:rPr>
@@ -472,6 +568,29 @@
                 <w:spacing w:val="4"/>
                 <w:szCs w:val="20"/>
               </w:rPr>
+              <w:fldChar w:fldCharType="separate"/>
+            </w:r>
+            <w:r>
+              <w:rPr>
+                <w:rFonts w:ascii="Gill Sans MT" w:hAnsi="Gill Sans MT"/>
+                <w:i/>
+                <w:iCs/>
+                <w:noProof/>
+                <w:color w:val="404040"/>
+                <w:spacing w:val="4"/>
+                <w:szCs w:val="20"/>
+              </w:rPr>
+              <w:t>«Driving_Innovation»</w:t>
+            </w:r>
+            <w:r>
+              <w:rPr>
+                <w:rFonts w:ascii="Gill Sans MT" w:hAnsi="Gill Sans MT"/>
+                <w:i/>
+                <w:iCs/>
+                <w:color w:val="404040"/>
+                <w:spacing w:val="4"/>
+                <w:szCs w:val="20"/>
+              </w:rPr>
               <w:fldChar w:fldCharType="end"/>
             </w:r>
             <w:r>
@@ -505,7 +624,30 @@
                 <w:spacing w:val="4"/>
                 <w:szCs w:val="20"/>
               </w:rPr>
-              <w:instrText xml:space="preserve"> MERGEFIELD "Customer_Focus" </w:instrText>
+              <w:instrText xml:space="preserve"> MERGEFIELD  Delighting_Customers </w:instrText>
+            </w:r>
+            <w:r>
+              <w:rPr>
+                <w:rFonts w:ascii="Gill Sans MT" w:hAnsi="Gill Sans MT"/>
+                <w:i/>
+                <w:iCs/>
+                <w:color w:val="404040"/>
+                <w:spacing w:val="4"/>
+                <w:szCs w:val="20"/>
+              </w:rPr>
+              <w:fldChar w:fldCharType="separate"/>
+            </w:r>
+            <w:r>
+              <w:rPr>
+                <w:rFonts w:ascii="Gill Sans MT" w:hAnsi="Gill Sans MT"/>
+                <w:i/>
+                <w:iCs/>
+                <w:noProof/>
+                <w:color w:val="404040"/>
+                <w:spacing w:val="4"/>
+                <w:szCs w:val="20"/>
+              </w:rPr>
+              <w:t>«Delighting_Customers»</w:t>
             </w:r>
             <w:r>
               <w:rPr>
@@ -537,8 +679,6 @@
                 <w:iCs/>
                 <w:color w:val="404040"/>
                 <w:spacing w:val="4"/>
-                <w:sz w:val="20"/>
-                <w:szCs w:val="20"/>
               </w:rPr>
               <w:fldChar w:fldCharType="begin"/>
             </w:r>
@@ -549,20 +689,161 @@
                 <w:iCs/>
                 <w:color w:val="404040"/>
                 <w:spacing w:val="4"/>
-                <w:sz w:val="20"/>
-                <w:szCs w:val="20"/>
-              </w:rPr>
-              <w:instrText xml:space="preserve"> MERGEFIELD "Learning_Culture" </w:instrText>
-            </w:r>
-            <w:r>
-              <w:rPr>
-                <w:rFonts w:ascii="Gill Sans MT" w:hAnsi="Gill Sans MT"/>
-                <w:i/>
-                <w:iCs/>
-                <w:color w:val="404040"/>
-                <w:spacing w:val="4"/>
-                <w:sz w:val="20"/>
-                <w:szCs w:val="20"/>
+              </w:rPr>
+              <w:instrText xml:space="preserve"> MERGEFIELD  Behaving_with_Integrity </w:instrText>
+            </w:r>
+            <w:r>
+              <w:rPr>
+                <w:rFonts w:ascii="Gill Sans MT" w:hAnsi="Gill Sans MT"/>
+                <w:i/>
+                <w:iCs/>
+                <w:color w:val="404040"/>
+                <w:spacing w:val="4"/>
+              </w:rPr>
+              <w:fldChar w:fldCharType="separate"/>
+            </w:r>
+            <w:r>
+              <w:rPr>
+                <w:rFonts w:ascii="Gill Sans MT" w:hAnsi="Gill Sans MT"/>
+                <w:i/>
+                <w:iCs/>
+                <w:noProof/>
+                <w:color w:val="404040"/>
+                <w:spacing w:val="4"/>
+              </w:rPr>
+              <w:t>«Behaving_with_Integrity»</w:t>
+            </w:r>
+            <w:r>
+              <w:rPr>
+                <w:rFonts w:ascii="Gill Sans MT" w:hAnsi="Gill Sans MT"/>
+                <w:i/>
+                <w:iCs/>
+                <w:color w:val="404040"/>
+                <w:spacing w:val="4"/>
+              </w:rPr>
+              <w:fldChar w:fldCharType="end"/>
+            </w:r>
+            <w:r>
+              <w:rPr>
+                <w:rFonts w:ascii="Gill Sans MT" w:hAnsi="Gill Sans MT"/>
+                <w:i/>
+                <w:iCs/>
+                <w:color w:val="404040"/>
+                <w:spacing w:val="4"/>
+              </w:rPr>
+              <w:t xml:space="preserve"> </w:t>
+            </w:r>
+            <w:r>
+              <w:rPr>
+                <w:rFonts w:ascii="Gill Sans MT" w:hAnsi="Gill Sans MT"/>
+                <w:i/>
+                <w:iCs/>
+                <w:color w:val="404040"/>
+                <w:spacing w:val="4"/>
+              </w:rPr>
+              <w:fldChar w:fldCharType="begin"/>
+            </w:r>
+            <w:r>
+              <w:rPr>
+                <w:rFonts w:ascii="Gill Sans MT" w:hAnsi="Gill Sans MT"/>
+                <w:i/>
+                <w:iCs/>
+                <w:color w:val="404040"/>
+                <w:spacing w:val="4"/>
+              </w:rPr>
+              <w:instrText xml:space="preserve"> MERGEFIELD  Delivering_Meaningful_Outcomes </w:instrText>
+            </w:r>
+            <w:r>
+              <w:rPr>
+                <w:rFonts w:ascii="Gill Sans MT" w:hAnsi="Gill Sans MT"/>
+                <w:i/>
+                <w:iCs/>
+                <w:color w:val="404040"/>
+                <w:spacing w:val="4"/>
+              </w:rPr>
+              <w:fldChar w:fldCharType="separate"/>
+            </w:r>
+            <w:r>
+              <w:rPr>
+                <w:rFonts w:ascii="Gill Sans MT" w:hAnsi="Gill Sans MT"/>
+                <w:i/>
+                <w:iCs/>
+                <w:noProof/>
+                <w:color w:val="404040"/>
+                <w:spacing w:val="4"/>
+              </w:rPr>
+              <w:t>«Delivering_Meaningful_Outcomes»</w:t>
+            </w:r>
+            <w:r>
+              <w:rPr>
+                <w:rFonts w:ascii="Gill Sans MT" w:hAnsi="Gill Sans MT"/>
+                <w:i/>
+                <w:iCs/>
+                <w:color w:val="404040"/>
+                <w:spacing w:val="4"/>
+              </w:rPr>
+              <w:fldChar w:fldCharType="end"/>
+            </w:r>
+            <w:bookmarkStart w:id="0" w:name="_GoBack"/>
+            <w:bookmarkEnd w:id="0"/>
+            <w:r>
+              <w:rPr>
+                <w:rFonts w:ascii="Gill Sans MT" w:hAnsi="Gill Sans MT"/>
+                <w:i/>
+                <w:iCs/>
+                <w:color w:val="404040"/>
+                <w:spacing w:val="4"/>
+              </w:rPr>
+              <w:t xml:space="preserve"> </w:t>
+            </w:r>
+            <w:r>
+              <w:rPr>
+                <w:rFonts w:ascii="Gill Sans MT" w:hAnsi="Gill Sans MT"/>
+                <w:i/>
+                <w:iCs/>
+                <w:color w:val="404040"/>
+                <w:spacing w:val="4"/>
+              </w:rPr>
+              <w:fldChar w:fldCharType="begin"/>
+            </w:r>
+            <w:r>
+              <w:rPr>
+                <w:rFonts w:ascii="Gill Sans MT" w:hAnsi="Gill Sans MT"/>
+                <w:i/>
+                <w:iCs/>
+                <w:color w:val="404040"/>
+                <w:spacing w:val="4"/>
+              </w:rPr>
+              <w:instrText xml:space="preserve"> MERGEFIELD  Streaming_Good </w:instrText>
+            </w:r>
+            <w:r>
+              <w:rPr>
+                <w:rFonts w:ascii="Gill Sans MT" w:hAnsi="Gill Sans MT"/>
+                <w:i/>
+                <w:iCs/>
+                <w:color w:val="404040"/>
+                <w:spacing w:val="4"/>
+              </w:rPr>
+              <w:fldChar w:fldCharType="separate"/>
+            </w:r>
+            <w:r>
+              <w:rPr>
+                <w:rFonts w:ascii="Gill Sans MT" w:hAnsi="Gill Sans MT"/>
+                <w:i/>
+                <w:iCs/>
+                <w:noProof/>
+                <w:color w:val="404040"/>
+                <w:spacing w:val="4"/>
+              </w:rPr>
+              <w:t>«Streaming_Good»</w:t>
+            </w:r>
+            <w:r>
+              <w:rPr>
+                <w:rFonts w:ascii="Gill Sans MT" w:hAnsi="Gill Sans MT"/>
+                <w:i/>
+                <w:iCs/>
+                <w:color w:val="404040"/>
+                <w:spacing w:val="4"/>
               </w:rPr>
               <w:fldChar w:fldCharType="end"/>
             </w:r>
@@ -598,6 +879,15 @@
               <w:instrText xml:space="preserve"> MERGEFIELD WRITEUP </w:instrText>
             </w:r>
             <w:r>
+              <w:fldChar w:fldCharType="separate"/>
+            </w:r>
+            <w:r>
+              <w:rPr>
+                <w:noProof/>
+              </w:rPr>
+              <w:t>«WRITEUP»</w:t>
+            </w:r>
+            <w:r>
               <w:rPr>
                 <w:noProof/>
               </w:rPr>
@@ -696,6 +986,29 @@
                 <w:szCs w:val="28"/>
               </w:rPr>
               <w:instrText xml:space="preserve"> MERGEFIELD Submitted_by </w:instrText>
+            </w:r>
+            <w:r>
+              <w:rPr>
+                <w:rStyle w:val="ng-directive"/>
+                <w:rFonts w:ascii="Gill Sans MT" w:hAnsi="Gill Sans MT"/>
+                <w:i/>
+                <w:iCs/>
+                <w:sz w:val="28"/>
+                <w:szCs w:val="28"/>
+              </w:rPr>
+              <w:fldChar w:fldCharType="separate"/>
+            </w:r>
+            <w:r>
+              <w:rPr>
+                <w:rStyle w:val="ng-directive"/>
+                <w:rFonts w:ascii="Gill Sans MT" w:hAnsi="Gill Sans MT"/>
+                <w:i/>
+                <w:iCs/>
+                <w:noProof/>
+                <w:sz w:val="28"/>
+                <w:szCs w:val="28"/>
+              </w:rPr>
+              <w:t>«Submitted_by»</w:t>
             </w:r>
             <w:r>
               <w:rPr>
@@ -803,6 +1116,54 @@
     </w:p>
   </w:footnote>
 </w:footnotes>
+</file>
+
+<file path=word/recipientData.xml><?xml version="1.0" encoding="utf-8"?>
+<wne:recipients xmlns:wpc="http://schemas.microsoft.com/office/word/2010/wordprocessingCanvas" xmlns:cx="http://schemas.microsoft.com/office/drawing/2014/chartex" xmlns:cx1="http://schemas.microsoft.com/office/drawing/2015/9/8/chartex" xmlns:mc="http://schemas.openxmlformats.org/markup-compatibility/2006" xmlns:o="urn:schemas-microsoft-com:office:office" xmlns:r="http://schemas.openxmlformats.org/officeDocument/2006/relationships" xmlns:m="http://schemas.openxmlformats.org/officeDocument/2006/math" xmlns:v="urn:schemas-microsoft-com:vml" xmlns:wp14="http://schemas.microsoft.com/office/word/2010/wordprocessingDrawing" xmlns:wp="http://schemas.openxmlformats.org/drawingml/2006/wordprocessingDrawing" xmlns:w10="urn:schemas-microsoft-com:office:word" xmlns:w="http://schemas.openxmlformats.org/wordprocessingml/2006/main" xmlns:w14="http://schemas.microsoft.com/office/word/2010/wordml" xmlns:w15="http://schemas.microsoft.com/office/word/2012/wordml" xmlns:w16se="http://schemas.microsoft.com/office/word/2015/wordml/symex" xmlns:wpg="http://schemas.microsoft.com/office/word/2010/wordprocessingGroup" xmlns:wpi="http://schemas.microsoft.com/office/word/2010/wordprocessingInk" xmlns:wne="http://schemas.microsoft.com/office/word/2006/wordml" xmlns:wps="http://schemas.microsoft.com/office/word/2010/wordprocessingShape" mc:Ignorable="w14 w15 w16se wp14">
+  <wne:recipientData>
+    <wne:active wne:val="1"/>
+    <wne:hash wne:val="-477592976"/>
+  </wne:recipientData>
+  <wne:recipientData>
+    <wne:active wne:val="0"/>
+    <wne:hash wne:val="-1746845189"/>
+  </wne:recipientData>
+  <wne:recipientData>
+    <wne:active wne:val="0"/>
+    <wne:hash wne:val="-1095529397"/>
+  </wne:recipientData>
+  <wne:recipientData>
+    <wne:active wne:val="0"/>
+    <wne:hash wne:val="401941239"/>
+  </wne:recipientData>
+  <wne:recipientData>
+    <wne:active wne:val="0"/>
+    <wne:hash wne:val="-1516389253"/>
+  </wne:recipientData>
+  <wne:recipientData>
+    <wne:active wne:val="0"/>
+    <wne:hash wne:val="1435414611"/>
+  </wne:recipientData>
+  <wne:recipientData>
+    <wne:active wne:val="0"/>
+    <wne:hash wne:val="-1360056321"/>
+  </wne:recipientData>
+  <wne:recipientData>
+    <wne:active wne:val="0"/>
+    <wne:hash wne:val="2047884683"/>
+  </wne:recipientData>
+  <wne:recipientData>
+    <wne:active wne:val="0"/>
+    <wne:hash wne:val="309028263"/>
+  </wne:recipientData>
+  <wne:recipientData>
+    <wne:active wne:val="0"/>
+    <wne:hash wne:val="626642555"/>
+  </wne:recipientData>
+  <wne:recipientData>
+    <wne:active wne:val="1"/>
+  </wne:recipientData>
+</wne:recipients>
 </file>
 
 <file path=word/styles.xml><?xml version="1.0" encoding="utf-8"?>
@@ -1611,7 +1972,7 @@
 </file>
 
 <file path=customXml/itemProps1.xml><?xml version="1.0" encoding="utf-8"?>
-<ds:datastoreItem xmlns:ds="http://schemas.openxmlformats.org/officeDocument/2006/customXml" ds:itemID="{47E29398-EA53-49B0-85B1-909E0084CBAF}">
+<ds:datastoreItem xmlns:ds="http://schemas.openxmlformats.org/officeDocument/2006/customXml" ds:itemID="{D2C2E298-AF26-40FF-91F8-A40D520A6E57}">
   <ds:schemaRefs>
     <ds:schemaRef ds:uri="http://schemas.openxmlformats.org/officeDocument/2006/bibliography"/>
   </ds:schemaRefs>

</xml_diff>